<commit_message>
modificacion de navbar, logo y dropdown music
</commit_message>
<xml_diff>
--- a/dev/artists-info/artists-info.docx
+++ b/dev/artists-info/artists-info.docx
@@ -243,15 +243,7 @@
           </w:tcPr>
           <w:p>
             <w:r>
-              <w:t xml:space="preserve">Enzo </w:t>
-            </w:r>
-            <w:proofErr w:type="spellStart"/>
-            <w:r>
-              <w:t>Botti</w:t>
-            </w:r>
-            <w:proofErr w:type="spellEnd"/>
-            <w:r>
-              <w:t xml:space="preserve"> El Hijo &lt;ebotti@grupokcm.com&gt;</w:t>
+              <w:t>Enzo Botti El Hijo &lt;ebotti@grupokcm.com&gt;</w:t>
             </w:r>
           </w:p>
         </w:tc>
@@ -3315,36 +3307,475 @@
       </w:r>
     </w:p>
     <w:p>
-      <w:proofErr w:type="spellStart"/>
-      <w:proofErr w:type="gramStart"/>
-      <w:r>
-        <w:rPr>
-          <w:rFonts w:ascii="Arial" w:hAnsi="Arial" w:cs="Arial"/>
-          <w:sz w:val="24"/>
-          <w:szCs w:val="24"/>
-        </w:rPr>
-        <w:t>bio</w:t>
-      </w:r>
-      <w:proofErr w:type="spellEnd"/>
-      <w:proofErr w:type="gramEnd"/>
-      <w:r>
-        <w:rPr>
-          <w:rFonts w:ascii="Arial" w:hAnsi="Arial" w:cs="Arial"/>
-          <w:sz w:val="24"/>
-          <w:szCs w:val="24"/>
+      <w:pPr>
+        <w:rPr>
+          <w:rFonts w:ascii="Calibri" w:eastAsia="Times New Roman" w:hAnsi="Calibri" w:cs="Calibri"/>
+          <w:color w:val="000000"/>
+        </w:rPr>
+      </w:pPr>
+      <w:proofErr w:type="spellStart"/>
+      <w:r>
+        <w:rPr>
+          <w:rFonts w:ascii="Calibri" w:eastAsia="Times New Roman" w:hAnsi="Calibri" w:cs="Calibri"/>
+          <w:color w:val="000000"/>
+        </w:rPr>
+        <w:t>Cocun</w:t>
+      </w:r>
+      <w:proofErr w:type="spellEnd"/>
+      <w:r>
+        <w:rPr>
+          <w:rFonts w:ascii="Calibri" w:eastAsia="Times New Roman" w:hAnsi="Calibri" w:cs="Calibri"/>
+          <w:color w:val="000000"/>
+        </w:rPr>
+        <w:t>:</w:t>
+      </w:r>
+    </w:p>
+    <w:p>
+      <w:pPr>
+        <w:rPr>
+          <w:rFonts w:ascii="Calibri" w:eastAsia="Times New Roman" w:hAnsi="Calibri" w:cs="Calibri"/>
+          <w:color w:val="000000"/>
+        </w:rPr>
+      </w:pPr>
+      <w:r>
+        <w:rPr>
+          <w:rFonts w:ascii="Calibri" w:eastAsia="Times New Roman" w:hAnsi="Calibri" w:cs="Calibri"/>
+          <w:color w:val="000000"/>
+        </w:rPr>
+        <w:t> </w:t>
+      </w:r>
+    </w:p>
+    <w:p>
+      <w:pPr>
+        <w:rPr>
+          <w:rFonts w:ascii="Calibri" w:eastAsia="Times New Roman" w:hAnsi="Calibri" w:cs="Calibri"/>
+          <w:color w:val="000000"/>
+        </w:rPr>
+      </w:pPr>
+      <w:r>
+        <w:rPr>
+          <w:rFonts w:ascii="Calibri" w:eastAsia="Times New Roman" w:hAnsi="Calibri" w:cs="Calibri"/>
+          <w:color w:val="000000"/>
+        </w:rPr>
+        <w:t xml:space="preserve">Su primer contacto con la música electrónica nace a los 10 años de edad a través de sus padres y hermanos, quienes lo influenciaron fuertemente hacia géneros como el Techno, </w:t>
+      </w:r>
+      <w:proofErr w:type="spellStart"/>
+      <w:r>
+        <w:rPr>
+          <w:rFonts w:ascii="Calibri" w:eastAsia="Times New Roman" w:hAnsi="Calibri" w:cs="Calibri"/>
+          <w:color w:val="000000"/>
+        </w:rPr>
+        <w:t>House</w:t>
+      </w:r>
+      <w:proofErr w:type="spellEnd"/>
+      <w:r>
+        <w:rPr>
+          <w:rFonts w:ascii="Calibri" w:eastAsia="Times New Roman" w:hAnsi="Calibri" w:cs="Calibri"/>
+          <w:color w:val="000000"/>
+        </w:rPr>
+        <w:t xml:space="preserve"> y sus ramas.</w:t>
+      </w:r>
+    </w:p>
+    <w:p>
+      <w:pPr>
+        <w:rPr>
+          <w:rFonts w:ascii="Calibri" w:eastAsia="Times New Roman" w:hAnsi="Calibri" w:cs="Calibri"/>
+          <w:color w:val="000000"/>
+        </w:rPr>
+      </w:pPr>
+      <w:r>
+        <w:rPr>
+          <w:rFonts w:ascii="Calibri" w:eastAsia="Times New Roman" w:hAnsi="Calibri" w:cs="Calibri"/>
+          <w:color w:val="000000"/>
+        </w:rPr>
+        <w:t> </w:t>
+      </w:r>
+    </w:p>
+    <w:p>
+      <w:pPr>
+        <w:rPr>
+          <w:rFonts w:ascii="Calibri" w:eastAsia="Times New Roman" w:hAnsi="Calibri" w:cs="Calibri"/>
+          <w:color w:val="000000"/>
+        </w:rPr>
+      </w:pPr>
+      <w:r>
+        <w:rPr>
+          <w:rFonts w:ascii="Calibri" w:eastAsia="Times New Roman" w:hAnsi="Calibri" w:cs="Calibri"/>
+          <w:color w:val="000000"/>
+        </w:rPr>
+        <w:t xml:space="preserve">Sus primeras presentaciones fueron a los 16 años, donde comenzó a relacionarse con otros </w:t>
+      </w:r>
+      <w:proofErr w:type="spellStart"/>
+      <w:r>
+        <w:rPr>
+          <w:rFonts w:ascii="Calibri" w:eastAsia="Times New Roman" w:hAnsi="Calibri" w:cs="Calibri"/>
+          <w:color w:val="000000"/>
+        </w:rPr>
+        <w:t>DJ's</w:t>
+      </w:r>
+      <w:proofErr w:type="spellEnd"/>
+      <w:r>
+        <w:rPr>
+          <w:rFonts w:ascii="Calibri" w:eastAsia="Times New Roman" w:hAnsi="Calibri" w:cs="Calibri"/>
+          <w:color w:val="000000"/>
+        </w:rPr>
+        <w:t xml:space="preserve"> de su estilo siendo éstos quienes lo empujaron a estudiar Producción de Música Electrónica en EMBA.</w:t>
+      </w:r>
+    </w:p>
+    <w:p>
+      <w:pPr>
+        <w:rPr>
+          <w:rFonts w:ascii="Calibri" w:eastAsia="Times New Roman" w:hAnsi="Calibri" w:cs="Calibri"/>
+          <w:color w:val="000000"/>
+        </w:rPr>
+      </w:pPr>
+      <w:r>
+        <w:rPr>
+          <w:rFonts w:ascii="Calibri" w:eastAsia="Times New Roman" w:hAnsi="Calibri" w:cs="Calibri"/>
+          <w:color w:val="000000"/>
+        </w:rPr>
+        <w:t> </w:t>
+      </w:r>
+    </w:p>
+    <w:p>
+      <w:pPr>
+        <w:rPr>
+          <w:rFonts w:ascii="Calibri" w:eastAsia="Times New Roman" w:hAnsi="Calibri" w:cs="Calibri"/>
+          <w:color w:val="000000"/>
+        </w:rPr>
+      </w:pPr>
+      <w:r>
+        <w:rPr>
+          <w:rFonts w:ascii="Calibri" w:eastAsia="Times New Roman" w:hAnsi="Calibri" w:cs="Calibri"/>
+          <w:color w:val="000000"/>
+        </w:rPr>
+        <w:t xml:space="preserve">Obsesionado por el </w:t>
+      </w:r>
+      <w:proofErr w:type="spellStart"/>
+      <w:r>
+        <w:rPr>
+          <w:rFonts w:ascii="Calibri" w:eastAsia="Times New Roman" w:hAnsi="Calibri" w:cs="Calibri"/>
+          <w:color w:val="000000"/>
+        </w:rPr>
+        <w:t>groove</w:t>
+      </w:r>
+      <w:proofErr w:type="spellEnd"/>
+      <w:r>
+        <w:rPr>
+          <w:rFonts w:ascii="Calibri" w:eastAsia="Times New Roman" w:hAnsi="Calibri" w:cs="Calibri"/>
+          <w:color w:val="000000"/>
+        </w:rPr>
+        <w:t xml:space="preserve">, decidió volcar su carrera hacia el </w:t>
+      </w:r>
+      <w:proofErr w:type="spellStart"/>
+      <w:r>
+        <w:rPr>
+          <w:rFonts w:ascii="Calibri" w:eastAsia="Times New Roman" w:hAnsi="Calibri" w:cs="Calibri"/>
+          <w:color w:val="000000"/>
+        </w:rPr>
+        <w:t>House</w:t>
+      </w:r>
+      <w:proofErr w:type="spellEnd"/>
+      <w:r>
+        <w:rPr>
+          <w:rFonts w:ascii="Calibri" w:eastAsia="Times New Roman" w:hAnsi="Calibri" w:cs="Calibri"/>
+          <w:color w:val="000000"/>
+        </w:rPr>
+        <w:t xml:space="preserve"> y sus distintos afluentes, mezclándolos entre sí para lograr su sonido particular con el fin de hacer música agradable para cualquier momento del día.</w:t>
+      </w:r>
+    </w:p>
+    <w:p>
+      <w:pPr>
+        <w:rPr>
+          <w:rFonts w:ascii="Calibri" w:eastAsia="Times New Roman" w:hAnsi="Calibri" w:cs="Calibri"/>
+          <w:color w:val="000000"/>
+        </w:rPr>
+      </w:pPr>
+      <w:r>
+        <w:rPr>
+          <w:rFonts w:ascii="Calibri" w:eastAsia="Times New Roman" w:hAnsi="Calibri" w:cs="Calibri"/>
+          <w:color w:val="000000"/>
+        </w:rPr>
+        <w:t xml:space="preserve">"Describo mi música como sonidos </w:t>
+      </w:r>
+      <w:proofErr w:type="spellStart"/>
+      <w:r>
+        <w:rPr>
+          <w:rFonts w:ascii="Calibri" w:eastAsia="Times New Roman" w:hAnsi="Calibri" w:cs="Calibri"/>
+          <w:color w:val="000000"/>
+        </w:rPr>
+        <w:t>súmamente</w:t>
+      </w:r>
+      <w:proofErr w:type="spellEnd"/>
+      <w:r>
+        <w:rPr>
+          <w:rFonts w:ascii="Calibri" w:eastAsia="Times New Roman" w:hAnsi="Calibri" w:cs="Calibri"/>
+          <w:color w:val="000000"/>
+        </w:rPr>
+        <w:t xml:space="preserve"> rítmicos e hipnóticos, marcados por el </w:t>
+      </w:r>
+      <w:proofErr w:type="spellStart"/>
+      <w:r>
+        <w:rPr>
+          <w:rFonts w:ascii="Calibri" w:eastAsia="Times New Roman" w:hAnsi="Calibri" w:cs="Calibri"/>
+          <w:color w:val="000000"/>
+        </w:rPr>
+        <w:t>groove</w:t>
+      </w:r>
+      <w:proofErr w:type="spellEnd"/>
+      <w:r>
+        <w:rPr>
+          <w:rFonts w:ascii="Calibri" w:eastAsia="Times New Roman" w:hAnsi="Calibri" w:cs="Calibri"/>
+          <w:color w:val="000000"/>
+        </w:rPr>
+        <w:t xml:space="preserve"> y la profundidad de los mismos."</w:t>
+      </w:r>
+    </w:p>
+    <w:p>
+      <w:pPr>
+        <w:rPr>
+          <w:rFonts w:ascii="Calibri" w:eastAsia="Times New Roman" w:hAnsi="Calibri" w:cs="Calibri"/>
+          <w:color w:val="000000"/>
+        </w:rPr>
+      </w:pPr>
+      <w:r>
+        <w:rPr>
+          <w:rFonts w:ascii="Calibri" w:eastAsia="Times New Roman" w:hAnsi="Calibri" w:cs="Calibri"/>
+          <w:color w:val="000000"/>
+        </w:rPr>
+        <w:t> </w:t>
+      </w:r>
+    </w:p>
+    <w:p>
+      <w:pPr>
+        <w:rPr>
+          <w:rFonts w:ascii="Calibri" w:eastAsia="Times New Roman" w:hAnsi="Calibri" w:cs="Calibri"/>
+          <w:color w:val="000000"/>
+        </w:rPr>
+      </w:pPr>
+      <w:r>
+        <w:rPr>
+          <w:rFonts w:ascii="Calibri" w:eastAsia="Times New Roman" w:hAnsi="Calibri" w:cs="Calibri"/>
+          <w:color w:val="000000"/>
+        </w:rPr>
+        <w:t xml:space="preserve">Se presentó en reconocidos clubes de Buenos Aires como Rose In Rio, </w:t>
+      </w:r>
+      <w:proofErr w:type="spellStart"/>
+      <w:r>
+        <w:rPr>
+          <w:rFonts w:ascii="Calibri" w:eastAsia="Times New Roman" w:hAnsi="Calibri" w:cs="Calibri"/>
+          <w:color w:val="000000"/>
+        </w:rPr>
+        <w:t>Crobar</w:t>
+      </w:r>
+      <w:proofErr w:type="spellEnd"/>
+      <w:r>
+        <w:rPr>
+          <w:rFonts w:ascii="Calibri" w:eastAsia="Times New Roman" w:hAnsi="Calibri" w:cs="Calibri"/>
+          <w:color w:val="000000"/>
+        </w:rPr>
+        <w:t xml:space="preserve">, Brandy, Niceto Club, </w:t>
+      </w:r>
+      <w:proofErr w:type="spellStart"/>
+      <w:r>
+        <w:rPr>
+          <w:rFonts w:ascii="Calibri" w:eastAsia="Times New Roman" w:hAnsi="Calibri" w:cs="Calibri"/>
+          <w:color w:val="000000"/>
+        </w:rPr>
+        <w:t>EsVedrâ</w:t>
+      </w:r>
+      <w:proofErr w:type="spellEnd"/>
+      <w:r>
+        <w:rPr>
+          <w:rFonts w:ascii="Calibri" w:eastAsia="Times New Roman" w:hAnsi="Calibri" w:cs="Calibri"/>
+          <w:color w:val="000000"/>
+        </w:rPr>
+        <w:t xml:space="preserve"> y Jet Lounge, formando parte a su vez de importantes ciclos tales como </w:t>
+      </w:r>
+      <w:proofErr w:type="spellStart"/>
+      <w:r>
+        <w:rPr>
+          <w:rFonts w:ascii="Calibri" w:eastAsia="Times New Roman" w:hAnsi="Calibri" w:cs="Calibri"/>
+          <w:color w:val="000000"/>
+        </w:rPr>
+        <w:t>Desert</w:t>
+      </w:r>
+      <w:proofErr w:type="spellEnd"/>
+      <w:r>
+        <w:rPr>
+          <w:rFonts w:ascii="Calibri" w:eastAsia="Times New Roman" w:hAnsi="Calibri" w:cs="Calibri"/>
+          <w:color w:val="000000"/>
         </w:rPr>
         <w:t xml:space="preserve"> </w:t>
       </w:r>
-      <w:proofErr w:type="spellStart"/>
-      <w:r>
-        <w:rPr>
-          <w:rFonts w:ascii="Arial" w:hAnsi="Arial" w:cs="Arial"/>
-          <w:sz w:val="24"/>
-          <w:szCs w:val="24"/>
-        </w:rPr>
-        <w:t>aca</w:t>
-      </w:r>
-      <w:proofErr w:type="spellEnd"/>
+      <w:r>
+        <w:rPr>
+          <w:rFonts w:ascii="Calibri" w:eastAsia="Times New Roman" w:hAnsi="Calibri" w:cs="Calibri"/>
+          <w:color w:val="000000"/>
+        </w:rPr>
+        <w:lastRenderedPageBreak/>
+        <w:t xml:space="preserve">In Me, </w:t>
+      </w:r>
+      <w:proofErr w:type="spellStart"/>
+      <w:r>
+        <w:rPr>
+          <w:rFonts w:ascii="Calibri" w:eastAsia="Times New Roman" w:hAnsi="Calibri" w:cs="Calibri"/>
+          <w:color w:val="000000"/>
+        </w:rPr>
+        <w:t>Tokyo</w:t>
+      </w:r>
+      <w:proofErr w:type="spellEnd"/>
+      <w:r>
+        <w:rPr>
+          <w:rFonts w:ascii="Calibri" w:eastAsia="Times New Roman" w:hAnsi="Calibri" w:cs="Calibri"/>
+          <w:color w:val="000000"/>
+        </w:rPr>
+        <w:t xml:space="preserve"> 333 y DRMTM, entre otros. Además, supo compartir cabina con artistas de la talla de </w:t>
+      </w:r>
+      <w:proofErr w:type="spellStart"/>
+      <w:r>
+        <w:rPr>
+          <w:rFonts w:ascii="Calibri" w:eastAsia="Times New Roman" w:hAnsi="Calibri" w:cs="Calibri"/>
+          <w:color w:val="000000"/>
+        </w:rPr>
+        <w:t>Anthea</w:t>
+      </w:r>
+      <w:proofErr w:type="spellEnd"/>
+      <w:r>
+        <w:rPr>
+          <w:rFonts w:ascii="Calibri" w:eastAsia="Times New Roman" w:hAnsi="Calibri" w:cs="Calibri"/>
+          <w:color w:val="000000"/>
+        </w:rPr>
+        <w:t xml:space="preserve">, </w:t>
+      </w:r>
+      <w:proofErr w:type="spellStart"/>
+      <w:r>
+        <w:rPr>
+          <w:rFonts w:ascii="Calibri" w:eastAsia="Times New Roman" w:hAnsi="Calibri" w:cs="Calibri"/>
+          <w:color w:val="000000"/>
+        </w:rPr>
+        <w:t>Sahar</w:t>
+      </w:r>
+      <w:proofErr w:type="spellEnd"/>
+      <w:r>
+        <w:rPr>
+          <w:rFonts w:ascii="Calibri" w:eastAsia="Times New Roman" w:hAnsi="Calibri" w:cs="Calibri"/>
+          <w:color w:val="000000"/>
+        </w:rPr>
+        <w:t xml:space="preserve"> Z, Mike Griego, Manu </w:t>
+      </w:r>
+      <w:proofErr w:type="spellStart"/>
+      <w:r>
+        <w:rPr>
+          <w:rFonts w:ascii="Calibri" w:eastAsia="Times New Roman" w:hAnsi="Calibri" w:cs="Calibri"/>
+          <w:color w:val="000000"/>
+        </w:rPr>
+        <w:t>Desrets</w:t>
+      </w:r>
+      <w:proofErr w:type="spellEnd"/>
+      <w:r>
+        <w:rPr>
+          <w:rFonts w:ascii="Calibri" w:eastAsia="Times New Roman" w:hAnsi="Calibri" w:cs="Calibri"/>
+          <w:color w:val="000000"/>
+        </w:rPr>
+        <w:t xml:space="preserve"> y </w:t>
+      </w:r>
+      <w:proofErr w:type="spellStart"/>
+      <w:r>
+        <w:rPr>
+          <w:rFonts w:ascii="Calibri" w:eastAsia="Times New Roman" w:hAnsi="Calibri" w:cs="Calibri"/>
+          <w:color w:val="000000"/>
+        </w:rPr>
+        <w:t>Seph</w:t>
+      </w:r>
+      <w:proofErr w:type="spellEnd"/>
+      <w:r>
+        <w:rPr>
+          <w:rFonts w:ascii="Calibri" w:eastAsia="Times New Roman" w:hAnsi="Calibri" w:cs="Calibri"/>
+          <w:color w:val="000000"/>
+        </w:rPr>
+        <w:t>.</w:t>
+      </w:r>
+    </w:p>
+    <w:p>
+      <w:pPr>
+        <w:rPr>
+          <w:rFonts w:ascii="Calibri" w:eastAsia="Times New Roman" w:hAnsi="Calibri" w:cs="Calibri"/>
+          <w:color w:val="000000"/>
+        </w:rPr>
+      </w:pPr>
+      <w:r>
+        <w:rPr>
+          <w:rFonts w:ascii="Calibri" w:eastAsia="Times New Roman" w:hAnsi="Calibri" w:cs="Calibri"/>
+          <w:color w:val="000000"/>
+        </w:rPr>
+        <w:t> </w:t>
+      </w:r>
+    </w:p>
+    <w:p>
+      <w:pPr>
+        <w:rPr>
+          <w:rFonts w:ascii="Calibri" w:eastAsia="Times New Roman" w:hAnsi="Calibri" w:cs="Calibri"/>
+          <w:color w:val="000000"/>
+        </w:rPr>
+      </w:pPr>
+      <w:r>
+        <w:rPr>
+          <w:rFonts w:ascii="Calibri" w:eastAsia="Times New Roman" w:hAnsi="Calibri" w:cs="Calibri"/>
+          <w:color w:val="000000"/>
+        </w:rPr>
+        <w:t>Redes Sociales: </w:t>
+      </w:r>
+      <w:r>
+        <w:rPr>
+          <w:rFonts w:ascii="Calibri" w:eastAsia="Times New Roman" w:hAnsi="Calibri" w:cs="Calibri"/>
+          <w:color w:val="000000"/>
+        </w:rPr>
+        <w:br/>
+      </w:r>
+      <w:hyperlink r:id="rId34" w:tgtFrame="_blank" w:history="1">
+        <w:r>
+          <w:rPr>
+            <w:rStyle w:val="Hipervnculo"/>
+            <w:rFonts w:ascii="Calibri" w:eastAsia="Times New Roman" w:hAnsi="Calibri" w:cs="Calibri"/>
+          </w:rPr>
+          <w:t>https://soundcloud.com/cocu-schmilovich</w:t>
+        </w:r>
+      </w:hyperlink>
+    </w:p>
+    <w:p>
+      <w:pPr>
+        <w:rPr>
+          <w:rFonts w:ascii="Calibri" w:eastAsia="Times New Roman" w:hAnsi="Calibri" w:cs="Calibri"/>
+          <w:color w:val="000000"/>
+        </w:rPr>
+      </w:pPr>
+      <w:hyperlink r:id="rId35" w:tgtFrame="_blank" w:history="1">
+        <w:r>
+          <w:rPr>
+            <w:rStyle w:val="Hipervnculo"/>
+            <w:rFonts w:ascii="Calibri" w:eastAsia="Times New Roman" w:hAnsi="Calibri" w:cs="Calibri"/>
+          </w:rPr>
+          <w:t>https://www.facebook.com/CocunMusic/</w:t>
+        </w:r>
+      </w:hyperlink>
+    </w:p>
+    <w:p>
+      <w:pPr>
+        <w:pStyle w:val="NormalWeb"/>
+        <w:rPr>
+          <w:rFonts w:ascii="Arial" w:eastAsiaTheme="minorHAnsi" w:hAnsi="Arial" w:cs="Arial"/>
+        </w:rPr>
+      </w:pPr>
+      <w:hyperlink r:id="rId36" w:tgtFrame="_blank" w:history="1">
+        <w:r>
+          <w:rPr>
+            <w:rStyle w:val="Hipervnculo"/>
+            <w:rFonts w:ascii="Arial" w:hAnsi="Arial" w:cs="Arial"/>
+          </w:rPr>
+          <w:t>https://www.instagram.com/cocuns/</w:t>
+        </w:r>
+      </w:hyperlink>
     </w:p>
     <w:p>
       <w:r>
@@ -3367,7 +3798,7 @@
       </w:r>
     </w:p>
     <w:p>
-      <w:hyperlink r:id="rId34" w:tgtFrame="_blank" w:history="1">
+      <w:hyperlink r:id="rId37" w:tgtFrame="_blank" w:history="1">
         <w:r>
           <w:rPr>
             <w:rStyle w:val="Hipervnculo"/>
@@ -3380,7 +3811,7 @@
       </w:hyperlink>
     </w:p>
     <w:p>
-      <w:hyperlink r:id="rId35" w:tgtFrame="_blank" w:history="1">
+      <w:hyperlink r:id="rId38" w:tgtFrame="_blank" w:history="1">
         <w:r>
           <w:rPr>
             <w:rStyle w:val="Hipervnculo"/>
@@ -3388,30 +3819,12 @@
             <w:sz w:val="24"/>
             <w:szCs w:val="24"/>
           </w:rPr>
-          <w:t>https://www.instagram.co</w:t>
-        </w:r>
-        <w:r>
-          <w:rPr>
-            <w:rStyle w:val="Hipervnculo"/>
-            <w:rFonts w:ascii="Arial" w:hAnsi="Arial" w:cs="Arial"/>
-            <w:sz w:val="24"/>
-            <w:szCs w:val="24"/>
-          </w:rPr>
-          <w:t>m</w:t>
-        </w:r>
-        <w:r>
-          <w:rPr>
-            <w:rStyle w:val="Hipervnculo"/>
-            <w:rFonts w:ascii="Arial" w:hAnsi="Arial" w:cs="Arial"/>
-            <w:sz w:val="24"/>
-            <w:szCs w:val="24"/>
-          </w:rPr>
-          <w:t>/cocuns/</w:t>
+          <w:t>https://www.instagram.com/cocuns/</w:t>
         </w:r>
       </w:hyperlink>
     </w:p>
     <w:p>
-      <w:hyperlink r:id="rId36" w:tgtFrame="_blank" w:history="1">
+      <w:hyperlink r:id="rId39" w:tgtFrame="_blank" w:history="1">
         <w:r>
           <w:rPr>
             <w:rStyle w:val="Hipervnculo"/>
@@ -3606,7 +4019,6 @@
           <w:sz w:val="24"/>
           <w:szCs w:val="24"/>
         </w:rPr>
-        <w:lastRenderedPageBreak/>
         <w:t xml:space="preserve">Sus principales características a nivel musical es su gran capacidad de leer la pista y adaptarse a todo </w:t>
       </w:r>
       <w:proofErr w:type="spellStart"/>
@@ -3733,7 +4145,7 @@
       </w:r>
     </w:p>
     <w:p>
-      <w:hyperlink r:id="rId37" w:tgtFrame="_blank" w:history="1">
+      <w:hyperlink r:id="rId40" w:tgtFrame="_blank" w:history="1">
         <w:r>
           <w:rPr>
             <w:rStyle w:val="Hipervnculo"/>
@@ -3741,30 +4153,12 @@
             <w:sz w:val="24"/>
             <w:szCs w:val="24"/>
           </w:rPr>
-          <w:t>https://soundcloud.com/c</w:t>
-        </w:r>
-        <w:r>
-          <w:rPr>
-            <w:rStyle w:val="Hipervnculo"/>
-            <w:rFonts w:ascii="Arial" w:hAnsi="Arial" w:cs="Arial"/>
-            <w:sz w:val="24"/>
-            <w:szCs w:val="24"/>
-          </w:rPr>
-          <w:t>h</w:t>
-        </w:r>
-        <w:r>
-          <w:rPr>
-            <w:rStyle w:val="Hipervnculo"/>
-            <w:rFonts w:ascii="Arial" w:hAnsi="Arial" w:cs="Arial"/>
-            <w:sz w:val="24"/>
-            <w:szCs w:val="24"/>
-          </w:rPr>
-          <w:t>aparuiz</w:t>
+          <w:t>https://soundcloud.com/chaparuiz</w:t>
         </w:r>
       </w:hyperlink>
     </w:p>
     <w:p>
-      <w:hyperlink r:id="rId38" w:tgtFrame="_blank" w:history="1">
+      <w:hyperlink r:id="rId41" w:tgtFrame="_blank" w:history="1">
         <w:r>
           <w:rPr>
             <w:rStyle w:val="Hipervnculo"/>
@@ -3777,7 +4171,7 @@
       </w:hyperlink>
     </w:p>
     <w:p>
-      <w:hyperlink r:id="rId39" w:tgtFrame="_blank" w:history="1">
+      <w:hyperlink r:id="rId42" w:tgtFrame="_blank" w:history="1">
         <w:r>
           <w:rPr>
             <w:rStyle w:val="Hipervnculo"/>
@@ -3785,25 +4179,7 @@
             <w:sz w:val="24"/>
             <w:szCs w:val="24"/>
           </w:rPr>
-          <w:t>https://www.instagram.com/fedecast</w:t>
-        </w:r>
-        <w:r>
-          <w:rPr>
-            <w:rStyle w:val="Hipervnculo"/>
-            <w:rFonts w:ascii="Arial" w:hAnsi="Arial" w:cs="Arial"/>
-            <w:sz w:val="24"/>
-            <w:szCs w:val="24"/>
-          </w:rPr>
-          <w:t>e</w:t>
-        </w:r>
-        <w:r>
-          <w:rPr>
-            <w:rStyle w:val="Hipervnculo"/>
-            <w:rFonts w:ascii="Arial" w:hAnsi="Arial" w:cs="Arial"/>
-            <w:sz w:val="24"/>
-            <w:szCs w:val="24"/>
-          </w:rPr>
-          <w:t>lo/</w:t>
+          <w:t>https://www.instagram.com/fedecastelo/</w:t>
         </w:r>
       </w:hyperlink>
     </w:p>
@@ -4136,7 +4512,16 @@
           <w:sz w:val="24"/>
           <w:szCs w:val="24"/>
         </w:rPr>
-        <w:t xml:space="preserve"> por la </w:t>
+        <w:t xml:space="preserve"> </w:t>
+      </w:r>
+      <w:r>
+        <w:rPr>
+          <w:rFonts w:ascii="Arial" w:hAnsi="Arial" w:cs="Arial"/>
+          <w:sz w:val="24"/>
+          <w:szCs w:val="24"/>
+        </w:rPr>
+        <w:lastRenderedPageBreak/>
+        <w:t xml:space="preserve">por la </w:t>
       </w:r>
       <w:proofErr w:type="spellStart"/>
       <w:r>
@@ -4242,7 +4627,7 @@
       </w:r>
     </w:p>
     <w:p>
-      <w:hyperlink r:id="rId40" w:tgtFrame="_blank" w:history="1">
+      <w:hyperlink r:id="rId43" w:tgtFrame="_blank" w:history="1">
         <w:r>
           <w:rPr>
             <w:rStyle w:val="Hipervnculo"/>
@@ -4255,7 +4640,7 @@
       </w:hyperlink>
     </w:p>
     <w:p>
-      <w:hyperlink r:id="rId41" w:tgtFrame="_blank" w:history="1">
+      <w:hyperlink r:id="rId44" w:tgtFrame="_blank" w:history="1">
         <w:r>
           <w:rPr>
             <w:rStyle w:val="Hipervnculo"/>
@@ -4263,32 +4648,12 @@
             <w:sz w:val="24"/>
             <w:szCs w:val="24"/>
           </w:rPr>
-          <w:t>https://www.instagram.com/bob_</w:t>
-        </w:r>
-        <w:bookmarkStart w:id="0" w:name="_GoBack"/>
-        <w:bookmarkEnd w:id="0"/>
-        <w:r>
-          <w:rPr>
-            <w:rStyle w:val="Hipervnculo"/>
-            <w:rFonts w:ascii="Arial" w:hAnsi="Arial" w:cs="Arial"/>
-            <w:sz w:val="24"/>
-            <w:szCs w:val="24"/>
-          </w:rPr>
-          <w:t>t</w:t>
-        </w:r>
-        <w:r>
-          <w:rPr>
-            <w:rStyle w:val="Hipervnculo"/>
-            <w:rFonts w:ascii="Arial" w:hAnsi="Arial" w:cs="Arial"/>
-            <w:sz w:val="24"/>
-            <w:szCs w:val="24"/>
-          </w:rPr>
-          <w:t>osh/</w:t>
+          <w:t>https://www.instagram.com/bob_tosh/</w:t>
         </w:r>
       </w:hyperlink>
     </w:p>
     <w:p>
-      <w:hyperlink r:id="rId42" w:tgtFrame="_blank" w:history="1">
+      <w:hyperlink r:id="rId45" w:tgtFrame="_blank" w:history="1">
         <w:r>
           <w:rPr>
             <w:rStyle w:val="Hipervnculo"/>
@@ -4301,7 +4666,7 @@
       </w:hyperlink>
     </w:p>
     <w:p>
-      <w:hyperlink r:id="rId43" w:tgtFrame="_blank" w:history="1">
+      <w:hyperlink r:id="rId46" w:tgtFrame="_blank" w:history="1">
         <w:r>
           <w:rPr>
             <w:rStyle w:val="Hipervnculo"/>
@@ -4344,36 +4709,330 @@
       </w:r>
     </w:p>
     <w:p>
-      <w:proofErr w:type="spellStart"/>
-      <w:proofErr w:type="gramStart"/>
-      <w:r>
-        <w:rPr>
-          <w:rFonts w:ascii="Arial" w:hAnsi="Arial" w:cs="Arial"/>
-          <w:sz w:val="24"/>
-          <w:szCs w:val="24"/>
-        </w:rPr>
-        <w:t>bio</w:t>
-      </w:r>
-      <w:proofErr w:type="spellEnd"/>
-      <w:proofErr w:type="gramEnd"/>
-      <w:r>
-        <w:rPr>
-          <w:rFonts w:ascii="Arial" w:hAnsi="Arial" w:cs="Arial"/>
-          <w:sz w:val="24"/>
-          <w:szCs w:val="24"/>
-        </w:rPr>
-        <w:t xml:space="preserve"> </w:t>
-      </w:r>
-      <w:proofErr w:type="spellStart"/>
-      <w:r>
-        <w:rPr>
-          <w:rFonts w:ascii="Arial" w:hAnsi="Arial" w:cs="Arial"/>
-          <w:sz w:val="24"/>
-          <w:szCs w:val="24"/>
-        </w:rPr>
-        <w:t>aca</w:t>
-      </w:r>
-      <w:proofErr w:type="spellEnd"/>
+      <w:pPr>
+        <w:rPr>
+          <w:rFonts w:ascii="Calibri" w:eastAsia="Times New Roman" w:hAnsi="Calibri" w:cs="Calibri"/>
+          <w:color w:val="000000"/>
+        </w:rPr>
+      </w:pPr>
+      <w:r>
+        <w:rPr>
+          <w:rFonts w:ascii="Calibri" w:eastAsia="Times New Roman" w:hAnsi="Calibri" w:cs="Calibri"/>
+          <w:color w:val="000000"/>
+        </w:rPr>
+        <w:t>Lucas Y:</w:t>
+      </w:r>
+    </w:p>
+    <w:p>
+      <w:pPr>
+        <w:rPr>
+          <w:rFonts w:ascii="Calibri" w:eastAsia="Times New Roman" w:hAnsi="Calibri" w:cs="Calibri"/>
+          <w:color w:val="000000"/>
+        </w:rPr>
+      </w:pPr>
+      <w:r>
+        <w:rPr>
+          <w:rFonts w:ascii="Calibri" w:eastAsia="Times New Roman" w:hAnsi="Calibri" w:cs="Calibri"/>
+          <w:color w:val="000000"/>
+        </w:rPr>
+        <w:t> </w:t>
+      </w:r>
+    </w:p>
+    <w:p>
+      <w:pPr>
+        <w:rPr>
+          <w:rFonts w:ascii="Calibri" w:eastAsia="Times New Roman" w:hAnsi="Calibri" w:cs="Calibri"/>
+          <w:color w:val="000000"/>
+        </w:rPr>
+      </w:pPr>
+      <w:r>
+        <w:rPr>
+          <w:rFonts w:ascii="Calibri" w:eastAsia="Times New Roman" w:hAnsi="Calibri" w:cs="Calibri"/>
+          <w:color w:val="000000"/>
+        </w:rPr>
+        <w:t>DJ y productor basado en Buenos Aires, Argentina.</w:t>
+      </w:r>
+    </w:p>
+    <w:p>
+      <w:pPr>
+        <w:rPr>
+          <w:rFonts w:ascii="Calibri" w:eastAsia="Times New Roman" w:hAnsi="Calibri" w:cs="Calibri"/>
+          <w:color w:val="000000"/>
+        </w:rPr>
+      </w:pPr>
+      <w:r>
+        <w:rPr>
+          <w:rFonts w:ascii="Calibri" w:eastAsia="Times New Roman" w:hAnsi="Calibri" w:cs="Calibri"/>
+          <w:color w:val="000000"/>
+        </w:rPr>
+        <w:t> </w:t>
+      </w:r>
+    </w:p>
+    <w:p>
+      <w:pPr>
+        <w:rPr>
+          <w:rFonts w:ascii="Calibri" w:eastAsia="Times New Roman" w:hAnsi="Calibri" w:cs="Calibri"/>
+          <w:color w:val="000000"/>
+        </w:rPr>
+      </w:pPr>
+      <w:r>
+        <w:rPr>
+          <w:rFonts w:ascii="Calibri" w:eastAsia="Times New Roman" w:hAnsi="Calibri" w:cs="Calibri"/>
+          <w:color w:val="000000"/>
+        </w:rPr>
+        <w:t xml:space="preserve">La música juega un papel protagonista en la vida de Lucas </w:t>
+      </w:r>
+      <w:proofErr w:type="spellStart"/>
+      <w:r>
+        <w:rPr>
+          <w:rFonts w:ascii="Calibri" w:eastAsia="Times New Roman" w:hAnsi="Calibri" w:cs="Calibri"/>
+          <w:color w:val="000000"/>
+        </w:rPr>
+        <w:t>Yankilevich</w:t>
+      </w:r>
+      <w:proofErr w:type="spellEnd"/>
+      <w:r>
+        <w:rPr>
+          <w:rFonts w:ascii="Calibri" w:eastAsia="Times New Roman" w:hAnsi="Calibri" w:cs="Calibri"/>
+          <w:color w:val="000000"/>
+        </w:rPr>
+        <w:t xml:space="preserve">. En contacto con ella desde muy pequeño y mediante instrumentos como el violín, saxofón, batería y guitarra, desarrolló una creciente pasión que poco a poco va tomando las riendas de su futuro. La inclinación por los sonidos electrónicos se origina en 2012 para luego, un año más tarde, emprender como DJ en fiestas privadas tras iniciar sus estudios en la Escuela Sónica. </w:t>
+      </w:r>
+    </w:p>
+    <w:p>
+      <w:pPr>
+        <w:rPr>
+          <w:rFonts w:ascii="Calibri" w:eastAsia="Times New Roman" w:hAnsi="Calibri" w:cs="Calibri"/>
+          <w:color w:val="000000"/>
+        </w:rPr>
+      </w:pPr>
+      <w:r>
+        <w:rPr>
+          <w:rFonts w:ascii="Calibri" w:eastAsia="Times New Roman" w:hAnsi="Calibri" w:cs="Calibri"/>
+          <w:color w:val="000000"/>
+        </w:rPr>
+        <w:t> </w:t>
+      </w:r>
+    </w:p>
+    <w:p>
+      <w:pPr>
+        <w:rPr>
+          <w:rFonts w:ascii="Calibri" w:eastAsia="Times New Roman" w:hAnsi="Calibri" w:cs="Calibri"/>
+          <w:color w:val="000000"/>
+        </w:rPr>
+      </w:pPr>
+      <w:r>
+        <w:rPr>
+          <w:rFonts w:ascii="Calibri" w:eastAsia="Times New Roman" w:hAnsi="Calibri" w:cs="Calibri"/>
+          <w:color w:val="000000"/>
+        </w:rPr>
+        <w:t xml:space="preserve">Con el pasar de los años, y junto a su compañero Joaquín </w:t>
+      </w:r>
+      <w:proofErr w:type="spellStart"/>
+      <w:r>
+        <w:rPr>
+          <w:rFonts w:ascii="Calibri" w:eastAsia="Times New Roman" w:hAnsi="Calibri" w:cs="Calibri"/>
+          <w:color w:val="000000"/>
+        </w:rPr>
+        <w:t>Schmilovich</w:t>
+      </w:r>
+      <w:proofErr w:type="spellEnd"/>
+      <w:r>
+        <w:rPr>
+          <w:rFonts w:ascii="Calibri" w:eastAsia="Times New Roman" w:hAnsi="Calibri" w:cs="Calibri"/>
+          <w:color w:val="000000"/>
+        </w:rPr>
+        <w:t xml:space="preserve"> (</w:t>
+      </w:r>
+      <w:proofErr w:type="spellStart"/>
+      <w:r>
+        <w:rPr>
+          <w:rFonts w:ascii="Calibri" w:eastAsia="Times New Roman" w:hAnsi="Calibri" w:cs="Calibri"/>
+          <w:color w:val="000000"/>
+        </w:rPr>
+        <w:t>Cocun</w:t>
+      </w:r>
+      <w:proofErr w:type="spellEnd"/>
+      <w:r>
+        <w:rPr>
+          <w:rFonts w:ascii="Calibri" w:eastAsia="Times New Roman" w:hAnsi="Calibri" w:cs="Calibri"/>
+          <w:color w:val="000000"/>
+        </w:rPr>
+        <w:t xml:space="preserve">), comienzan en 2016 a presentarse en vivo como el dúo </w:t>
+      </w:r>
+      <w:proofErr w:type="spellStart"/>
+      <w:r>
+        <w:rPr>
+          <w:rFonts w:ascii="Calibri" w:eastAsia="Times New Roman" w:hAnsi="Calibri" w:cs="Calibri"/>
+          <w:color w:val="000000"/>
+        </w:rPr>
+        <w:t>DimyL.cS</w:t>
+      </w:r>
+      <w:proofErr w:type="spellEnd"/>
+      <w:r>
+        <w:rPr>
+          <w:rFonts w:ascii="Calibri" w:eastAsia="Times New Roman" w:hAnsi="Calibri" w:cs="Calibri"/>
+          <w:color w:val="000000"/>
+        </w:rPr>
+        <w:t xml:space="preserve">, caracterizado por la constante búsqueda de movimiento rítmico y orientado a las distintas vertientes de música </w:t>
+      </w:r>
+      <w:proofErr w:type="spellStart"/>
+      <w:r>
+        <w:rPr>
+          <w:rFonts w:ascii="Calibri" w:eastAsia="Times New Roman" w:hAnsi="Calibri" w:cs="Calibri"/>
+          <w:color w:val="000000"/>
+        </w:rPr>
+        <w:t>house</w:t>
+      </w:r>
+      <w:proofErr w:type="spellEnd"/>
+      <w:r>
+        <w:rPr>
+          <w:rFonts w:ascii="Calibri" w:eastAsia="Times New Roman" w:hAnsi="Calibri" w:cs="Calibri"/>
+          <w:color w:val="000000"/>
+        </w:rPr>
+        <w:t>.</w:t>
+      </w:r>
+    </w:p>
+    <w:p>
+      <w:pPr>
+        <w:rPr>
+          <w:rFonts w:ascii="Calibri" w:eastAsia="Times New Roman" w:hAnsi="Calibri" w:cs="Calibri"/>
+          <w:color w:val="000000"/>
+        </w:rPr>
+      </w:pPr>
+      <w:r>
+        <w:rPr>
+          <w:rFonts w:ascii="Calibri" w:eastAsia="Times New Roman" w:hAnsi="Calibri" w:cs="Calibri"/>
+          <w:color w:val="000000"/>
+        </w:rPr>
+        <w:t> </w:t>
+      </w:r>
+    </w:p>
+    <w:p>
+      <w:pPr>
+        <w:rPr>
+          <w:rFonts w:ascii="Calibri" w:eastAsia="Times New Roman" w:hAnsi="Calibri" w:cs="Calibri"/>
+          <w:color w:val="000000"/>
+        </w:rPr>
+      </w:pPr>
+      <w:r>
+        <w:rPr>
+          <w:rFonts w:ascii="Calibri" w:eastAsia="Times New Roman" w:hAnsi="Calibri" w:cs="Calibri"/>
+          <w:color w:val="000000"/>
+        </w:rPr>
+        <w:t>Actualmente se encuentra trabajando en sus primeros lanzamientos junto a artistas de la productora.</w:t>
+      </w:r>
+    </w:p>
+    <w:p>
+      <w:pPr>
+        <w:rPr>
+          <w:rFonts w:ascii="Calibri" w:eastAsia="Times New Roman" w:hAnsi="Calibri" w:cs="Calibri"/>
+          <w:color w:val="000000"/>
+        </w:rPr>
+      </w:pPr>
+      <w:r>
+        <w:rPr>
+          <w:rFonts w:ascii="Calibri" w:eastAsia="Times New Roman" w:hAnsi="Calibri" w:cs="Calibri"/>
+          <w:color w:val="000000"/>
+        </w:rPr>
+        <w:t> </w:t>
+      </w:r>
+    </w:p>
+    <w:p>
+      <w:pPr>
+        <w:rPr>
+          <w:rFonts w:ascii="Calibri" w:eastAsia="Times New Roman" w:hAnsi="Calibri" w:cs="Calibri"/>
+          <w:color w:val="000000"/>
+        </w:rPr>
+      </w:pPr>
+      <w:r>
+        <w:rPr>
+          <w:rFonts w:ascii="Calibri" w:eastAsia="Times New Roman" w:hAnsi="Calibri" w:cs="Calibri"/>
+          <w:color w:val="000000"/>
+        </w:rPr>
+        <w:t> </w:t>
+      </w:r>
+    </w:p>
+    <w:p>
+      <w:pPr>
+        <w:rPr>
+          <w:rFonts w:ascii="Calibri" w:eastAsia="Times New Roman" w:hAnsi="Calibri" w:cs="Calibri"/>
+          <w:color w:val="000000"/>
+        </w:rPr>
+      </w:pPr>
+      <w:r>
+        <w:rPr>
+          <w:rFonts w:ascii="Calibri" w:eastAsia="Times New Roman" w:hAnsi="Calibri" w:cs="Calibri"/>
+          <w:color w:val="000000"/>
+        </w:rPr>
+        <w:t>Contacto / Redes Sociales:</w:t>
+      </w:r>
+    </w:p>
+    <w:p>
+      <w:pPr>
+        <w:rPr>
+          <w:rFonts w:ascii="Calibri" w:eastAsia="Times New Roman" w:hAnsi="Calibri" w:cs="Calibri"/>
+          <w:color w:val="000000"/>
+        </w:rPr>
+      </w:pPr>
+      <w:hyperlink r:id="rId47" w:history="1">
+        <w:r>
+          <w:rPr>
+            <w:rStyle w:val="Hipervnculo"/>
+            <w:rFonts w:ascii="Calibri" w:eastAsia="Times New Roman" w:hAnsi="Calibri" w:cs="Calibri"/>
+          </w:rPr>
+          <w:t>https://soundcloud.com/lucasyankilevich</w:t>
+        </w:r>
+      </w:hyperlink>
+    </w:p>
+    <w:p>
+      <w:pPr>
+        <w:rPr>
+          <w:rFonts w:ascii="Calibri" w:eastAsia="Times New Roman" w:hAnsi="Calibri" w:cs="Calibri"/>
+          <w:color w:val="000000"/>
+        </w:rPr>
+      </w:pPr>
+      <w:hyperlink r:id="rId48" w:history="1">
+        <w:r>
+          <w:rPr>
+            <w:rStyle w:val="Hipervnculo"/>
+            <w:rFonts w:ascii="Calibri" w:eastAsia="Times New Roman" w:hAnsi="Calibri" w:cs="Calibri"/>
+          </w:rPr>
+          <w:t>https://www.mixcloud.com/LucasYankilevich/</w:t>
+        </w:r>
+      </w:hyperlink>
+    </w:p>
+    <w:p>
+      <w:pPr>
+        <w:rPr>
+          <w:rFonts w:ascii="Calibri" w:eastAsia="Times New Roman" w:hAnsi="Calibri" w:cs="Calibri"/>
+          <w:color w:val="000000"/>
+        </w:rPr>
+      </w:pPr>
+      <w:hyperlink r:id="rId49" w:tgtFrame="_blank" w:history="1">
+        <w:r>
+          <w:rPr>
+            <w:rStyle w:val="Hipervnculo"/>
+            <w:rFonts w:ascii="Calibri" w:eastAsia="Times New Roman" w:hAnsi="Calibri" w:cs="Calibri"/>
+          </w:rPr>
+          <w:t>https://www.instagram.com/lucasyankilevich/</w:t>
+        </w:r>
+      </w:hyperlink>
+    </w:p>
+    <w:p>
+      <w:pPr>
+        <w:rPr>
+          <w:rFonts w:ascii="Calibri" w:eastAsia="Times New Roman" w:hAnsi="Calibri" w:cs="Calibri"/>
+          <w:color w:val="000000"/>
+        </w:rPr>
+      </w:pPr>
+      <w:r>
+        <w:rPr>
+          <w:rFonts w:ascii="Calibri" w:eastAsia="Times New Roman" w:hAnsi="Calibri" w:cs="Calibri"/>
+          <w:color w:val="000000"/>
+        </w:rPr>
+        <w:t> </w:t>
+      </w:r>
     </w:p>
     <w:p>
       <w:r>
@@ -4416,7 +5075,7 @@
       </w:r>
     </w:p>
     <w:p>
-      <w:hyperlink r:id="rId44" w:tgtFrame="_blank" w:history="1">
+      <w:hyperlink r:id="rId50" w:tgtFrame="_blank" w:history="1">
         <w:r>
           <w:rPr>
             <w:rStyle w:val="Hipervnculo"/>
@@ -4429,7 +5088,7 @@
       </w:hyperlink>
     </w:p>
     <w:p>
-      <w:hyperlink r:id="rId45" w:tgtFrame="_blank" w:history="1">
+      <w:hyperlink r:id="rId51" w:tgtFrame="_blank" w:history="1">
         <w:r>
           <w:rPr>
             <w:rStyle w:val="Hipervnculo"/>
@@ -4442,7 +5101,7 @@
       </w:hyperlink>
     </w:p>
     <w:p>
-      <w:hyperlink r:id="rId46" w:tgtFrame="_blank" w:history="1">
+      <w:hyperlink r:id="rId52" w:tgtFrame="_blank" w:history="1">
         <w:r>
           <w:rPr>
             <w:rStyle w:val="Hipervnculo"/>
@@ -4491,55 +5150,55 @@
           <w:sz w:val="24"/>
           <w:szCs w:val="24"/>
         </w:rPr>
+        <w:t>LUCEFORA</w:t>
+      </w:r>
+    </w:p>
+    <w:p>
+      <w:r>
+        <w:rPr>
+          <w:rFonts w:ascii="Arial" w:hAnsi="Arial" w:cs="Arial"/>
+          <w:sz w:val="24"/>
+          <w:szCs w:val="24"/>
+        </w:rPr>
+        <w:t> </w:t>
+      </w:r>
+    </w:p>
+    <w:p>
+      <w:r>
+        <w:rPr>
+          <w:rFonts w:ascii="Arial" w:hAnsi="Arial" w:cs="Arial"/>
+          <w:sz w:val="24"/>
+          <w:szCs w:val="24"/>
+        </w:rPr>
+        <w:t xml:space="preserve">Nacido en noviembre de 1993, su primer contacto con la música electrónica fue a la edad de 12 años, escuchando artistas como Deep </w:t>
+      </w:r>
+      <w:proofErr w:type="spellStart"/>
+      <w:r>
+        <w:rPr>
+          <w:rFonts w:ascii="Arial" w:hAnsi="Arial" w:cs="Arial"/>
+          <w:sz w:val="24"/>
+          <w:szCs w:val="24"/>
+        </w:rPr>
+        <w:t>Dish</w:t>
+      </w:r>
+      <w:proofErr w:type="spellEnd"/>
+      <w:r>
+        <w:rPr>
+          <w:rFonts w:ascii="Arial" w:hAnsi="Arial" w:cs="Arial"/>
+          <w:sz w:val="24"/>
+          <w:szCs w:val="24"/>
+        </w:rPr>
+        <w:t>.</w:t>
+      </w:r>
+    </w:p>
+    <w:p>
+      <w:r>
+        <w:rPr>
+          <w:rFonts w:ascii="Arial" w:hAnsi="Arial" w:cs="Arial"/>
+          <w:sz w:val="24"/>
+          <w:szCs w:val="24"/>
+        </w:rPr>
         <w:lastRenderedPageBreak/>
-        <w:t>LUCEFORA</w:t>
-      </w:r>
-    </w:p>
-    <w:p>
-      <w:r>
-        <w:rPr>
-          <w:rFonts w:ascii="Arial" w:hAnsi="Arial" w:cs="Arial"/>
-          <w:sz w:val="24"/>
-          <w:szCs w:val="24"/>
-        </w:rPr>
-        <w:t> </w:t>
-      </w:r>
-    </w:p>
-    <w:p>
-      <w:r>
-        <w:rPr>
-          <w:rFonts w:ascii="Arial" w:hAnsi="Arial" w:cs="Arial"/>
-          <w:sz w:val="24"/>
-          <w:szCs w:val="24"/>
-        </w:rPr>
-        <w:t xml:space="preserve">Nacido en noviembre de 1993, su primer contacto con la música electrónica fue a la edad de 12 años, escuchando artistas como Deep </w:t>
-      </w:r>
-      <w:proofErr w:type="spellStart"/>
-      <w:r>
-        <w:rPr>
-          <w:rFonts w:ascii="Arial" w:hAnsi="Arial" w:cs="Arial"/>
-          <w:sz w:val="24"/>
-          <w:szCs w:val="24"/>
-        </w:rPr>
-        <w:t>Dish</w:t>
-      </w:r>
-      <w:proofErr w:type="spellEnd"/>
-      <w:r>
-        <w:rPr>
-          <w:rFonts w:ascii="Arial" w:hAnsi="Arial" w:cs="Arial"/>
-          <w:sz w:val="24"/>
-          <w:szCs w:val="24"/>
-        </w:rPr>
-        <w:t>.</w:t>
-      </w:r>
-    </w:p>
-    <w:p>
-      <w:r>
-        <w:rPr>
-          <w:rFonts w:ascii="Arial" w:hAnsi="Arial" w:cs="Arial"/>
-          <w:sz w:val="24"/>
-          <w:szCs w:val="24"/>
-        </w:rPr>
         <w:t xml:space="preserve">A los 15 años aprendió todas sus técnicas y habilidades de DJ en Escuela </w:t>
       </w:r>
       <w:proofErr w:type="spellStart"/>
@@ -5230,7 +5889,7 @@
       </w:r>
     </w:p>
     <w:p>
-      <w:hyperlink r:id="rId47" w:tgtFrame="_blank" w:history="1">
+      <w:hyperlink r:id="rId53" w:tgtFrame="_blank" w:history="1">
         <w:r>
           <w:rPr>
             <w:rStyle w:val="Hipervnculo"/>
@@ -5243,7 +5902,7 @@
       </w:hyperlink>
     </w:p>
     <w:p>
-      <w:hyperlink r:id="rId48" w:tgtFrame="_blank" w:history="1">
+      <w:hyperlink r:id="rId54" w:tgtFrame="_blank" w:history="1">
         <w:r>
           <w:rPr>
             <w:rStyle w:val="Hipervnculo"/>
@@ -5256,7 +5915,7 @@
       </w:hyperlink>
     </w:p>
     <w:p>
-      <w:hyperlink r:id="rId49" w:tgtFrame="_blank" w:history="1">
+      <w:hyperlink r:id="rId55" w:tgtFrame="_blank" w:history="1">
         <w:r>
           <w:rPr>
             <w:rStyle w:val="Hipervnculo"/>
@@ -5269,7 +5928,7 @@
       </w:hyperlink>
     </w:p>
     <w:p>
-      <w:hyperlink r:id="rId50" w:tgtFrame="_blank" w:history="1">
+      <w:hyperlink r:id="rId56" w:tgtFrame="_blank" w:history="1">
         <w:r>
           <w:rPr>
             <w:rStyle w:val="Hipervnculo"/>
@@ -5282,7 +5941,7 @@
       </w:hyperlink>
     </w:p>
     <w:p>
-      <w:hyperlink r:id="rId51" w:tgtFrame="_blank" w:history="1">
+      <w:hyperlink r:id="rId57" w:tgtFrame="_blank" w:history="1">
         <w:r>
           <w:rPr>
             <w:rStyle w:val="Hipervnculo"/>
@@ -5773,8 +6432,20 @@
           <w:sz w:val="24"/>
           <w:szCs w:val="24"/>
         </w:rPr>
-        <w:t xml:space="preserve"> musical , y llevarlo a la construcción de un estilo de vida , </w:t>
-      </w:r>
+        <w:t xml:space="preserve"> musical , y llevarlo a la construcción de un estilo de vida , disfrutando el camino y poder compartirlo al mismo con gente que vive de este hermoso trabajo.</w:t>
+      </w:r>
+    </w:p>
+    <w:p>
+      <w:r>
+        <w:rPr>
+          <w:rFonts w:ascii="Arial" w:hAnsi="Arial" w:cs="Arial"/>
+          <w:sz w:val="24"/>
+          <w:szCs w:val="24"/>
+        </w:rPr>
+        <w:t> </w:t>
+      </w:r>
+    </w:p>
+    <w:p>
       <w:r>
         <w:rPr>
           <w:rFonts w:ascii="Arial" w:hAnsi="Arial" w:cs="Arial"/>
@@ -5782,26 +6453,6 @@
           <w:szCs w:val="24"/>
         </w:rPr>
         <w:lastRenderedPageBreak/>
-        <w:t>disfrutando el camino y poder compartirlo al mismo con gente que vive de este hermoso trabajo.</w:t>
-      </w:r>
-    </w:p>
-    <w:p>
-      <w:r>
-        <w:rPr>
-          <w:rFonts w:ascii="Arial" w:hAnsi="Arial" w:cs="Arial"/>
-          <w:sz w:val="24"/>
-          <w:szCs w:val="24"/>
-        </w:rPr>
-        <w:t> </w:t>
-      </w:r>
-    </w:p>
-    <w:p>
-      <w:r>
-        <w:rPr>
-          <w:rFonts w:ascii="Arial" w:hAnsi="Arial" w:cs="Arial"/>
-          <w:sz w:val="24"/>
-          <w:szCs w:val="24"/>
-        </w:rPr>
         <w:t xml:space="preserve">Tuvo el honor en 2017 de poder sellar su primer pista dentro de la discográfica Belga </w:t>
       </w:r>
       <w:proofErr w:type="spellStart"/>
@@ -6162,7 +6813,7 @@
       </w:r>
     </w:p>
     <w:p>
-      <w:hyperlink r:id="rId52" w:tgtFrame="_blank" w:history="1">
+      <w:hyperlink r:id="rId58" w:tgtFrame="_blank" w:history="1">
         <w:r>
           <w:rPr>
             <w:rStyle w:val="Hipervnculo"/>
@@ -6175,7 +6826,7 @@
       </w:hyperlink>
     </w:p>
     <w:p>
-      <w:hyperlink r:id="rId53" w:tgtFrame="_blank" w:history="1">
+      <w:hyperlink r:id="rId59" w:tgtFrame="_blank" w:history="1">
         <w:r>
           <w:rPr>
             <w:rStyle w:val="Hipervnculo"/>
@@ -6188,7 +6839,7 @@
       </w:hyperlink>
     </w:p>
     <w:p>
-      <w:hyperlink r:id="rId54" w:tgtFrame="_blank" w:history="1">
+      <w:hyperlink r:id="rId60" w:tgtFrame="_blank" w:history="1">
         <w:r>
           <w:rPr>
             <w:rStyle w:val="Hipervnculo"/>
@@ -6201,7 +6852,7 @@
       </w:hyperlink>
     </w:p>
     <w:p>
-      <w:hyperlink r:id="rId55" w:tgtFrame="_blank" w:history="1">
+      <w:hyperlink r:id="rId61" w:tgtFrame="_blank" w:history="1">
         <w:r>
           <w:rPr>
             <w:rStyle w:val="Hipervnculo"/>
@@ -6254,38 +6905,550 @@
       </w:r>
     </w:p>
     <w:p>
-      <w:proofErr w:type="spellStart"/>
+      <w:pPr>
+        <w:rPr>
+          <w:rFonts w:ascii="Calibri" w:eastAsia="Times New Roman" w:hAnsi="Calibri" w:cs="Calibri"/>
+          <w:color w:val="000000"/>
+        </w:rPr>
+      </w:pPr>
+      <w:r>
+        <w:rPr>
+          <w:rFonts w:ascii="Calibri" w:eastAsia="Times New Roman" w:hAnsi="Calibri" w:cs="Calibri"/>
+          <w:color w:val="000000"/>
+        </w:rPr>
+        <w:t xml:space="preserve">Temple </w:t>
+      </w:r>
+      <w:proofErr w:type="spellStart"/>
+      <w:r>
+        <w:rPr>
+          <w:rFonts w:ascii="Calibri" w:eastAsia="Times New Roman" w:hAnsi="Calibri" w:cs="Calibri"/>
+          <w:color w:val="000000"/>
+        </w:rPr>
+        <w:t>Gate</w:t>
+      </w:r>
+      <w:proofErr w:type="spellEnd"/>
+      <w:r>
+        <w:rPr>
+          <w:rFonts w:ascii="Calibri" w:eastAsia="Times New Roman" w:hAnsi="Calibri" w:cs="Calibri"/>
+          <w:color w:val="000000"/>
+        </w:rPr>
+        <w:t>: </w:t>
+      </w:r>
+    </w:p>
+    <w:p>
+      <w:pPr>
+        <w:rPr>
+          <w:rFonts w:ascii="Calibri" w:eastAsia="Times New Roman" w:hAnsi="Calibri" w:cs="Calibri"/>
+          <w:color w:val="000000"/>
+        </w:rPr>
+      </w:pPr>
+      <w:r>
+        <w:rPr>
+          <w:rFonts w:ascii="Calibri" w:eastAsia="Times New Roman" w:hAnsi="Calibri" w:cs="Calibri"/>
+          <w:color w:val="000000"/>
+        </w:rPr>
+        <w:t> </w:t>
+      </w:r>
+    </w:p>
+    <w:p>
+      <w:pPr>
+        <w:rPr>
+          <w:rFonts w:ascii="Calibri" w:eastAsia="Times New Roman" w:hAnsi="Calibri" w:cs="Calibri"/>
+          <w:color w:val="000000"/>
+        </w:rPr>
+      </w:pPr>
+      <w:r>
+        <w:rPr>
+          <w:rFonts w:ascii="Calibri" w:eastAsia="Times New Roman" w:hAnsi="Calibri" w:cs="Calibri"/>
+          <w:color w:val="000000"/>
+        </w:rPr>
+        <w:t xml:space="preserve">Temple </w:t>
+      </w:r>
+      <w:proofErr w:type="spellStart"/>
+      <w:r>
+        <w:rPr>
+          <w:rFonts w:ascii="Calibri" w:eastAsia="Times New Roman" w:hAnsi="Calibri" w:cs="Calibri"/>
+          <w:color w:val="000000"/>
+        </w:rPr>
+        <w:t>Gate</w:t>
+      </w:r>
+      <w:proofErr w:type="spellEnd"/>
+      <w:r>
+        <w:rPr>
+          <w:rFonts w:ascii="Calibri" w:eastAsia="Times New Roman" w:hAnsi="Calibri" w:cs="Calibri"/>
+          <w:color w:val="000000"/>
+        </w:rPr>
+        <w:t xml:space="preserve"> es un dúo musical desarrollado por los jóvenes productores y </w:t>
+      </w:r>
+      <w:proofErr w:type="spellStart"/>
+      <w:r>
+        <w:rPr>
+          <w:rFonts w:ascii="Calibri" w:eastAsia="Times New Roman" w:hAnsi="Calibri" w:cs="Calibri"/>
+          <w:color w:val="000000"/>
+        </w:rPr>
+        <w:t>DJs</w:t>
+      </w:r>
+      <w:proofErr w:type="spellEnd"/>
+      <w:r>
+        <w:rPr>
+          <w:rFonts w:ascii="Calibri" w:eastAsia="Times New Roman" w:hAnsi="Calibri" w:cs="Calibri"/>
+          <w:color w:val="000000"/>
+        </w:rPr>
+        <w:t xml:space="preserve">, Kevin </w:t>
+      </w:r>
+      <w:proofErr w:type="spellStart"/>
+      <w:r>
+        <w:rPr>
+          <w:rFonts w:ascii="Calibri" w:eastAsia="Times New Roman" w:hAnsi="Calibri" w:cs="Calibri"/>
+          <w:color w:val="000000"/>
+        </w:rPr>
+        <w:t>Capasso</w:t>
+      </w:r>
+      <w:proofErr w:type="spellEnd"/>
+      <w:r>
+        <w:rPr>
+          <w:rFonts w:ascii="Calibri" w:eastAsia="Times New Roman" w:hAnsi="Calibri" w:cs="Calibri"/>
+          <w:color w:val="000000"/>
+        </w:rPr>
+        <w:t xml:space="preserve"> y Federico Novoa.</w:t>
+      </w:r>
+    </w:p>
+    <w:p>
+      <w:pPr>
+        <w:rPr>
+          <w:rFonts w:ascii="Calibri" w:eastAsia="Times New Roman" w:hAnsi="Calibri" w:cs="Calibri"/>
+          <w:color w:val="000000"/>
+        </w:rPr>
+      </w:pPr>
+      <w:r>
+        <w:rPr>
+          <w:rFonts w:ascii="Calibri" w:eastAsia="Times New Roman" w:hAnsi="Calibri" w:cs="Calibri"/>
+          <w:color w:val="000000"/>
+        </w:rPr>
+        <w:t> </w:t>
+      </w:r>
+    </w:p>
+    <w:p>
+      <w:pPr>
+        <w:rPr>
+          <w:rFonts w:ascii="Calibri" w:eastAsia="Times New Roman" w:hAnsi="Calibri" w:cs="Calibri"/>
+          <w:color w:val="000000"/>
+        </w:rPr>
+      </w:pPr>
+      <w:r>
+        <w:rPr>
+          <w:rFonts w:ascii="Calibri" w:eastAsia="Times New Roman" w:hAnsi="Calibri" w:cs="Calibri"/>
+          <w:color w:val="000000"/>
+        </w:rPr>
+        <w:t xml:space="preserve">Nacidos en Nueva York y Buenos Aires, respectivamente, comenzaron a construir una relación sólida basada en estilos de música similares y la conexión personal entre ellos. Su interés en la música comenzó desde una edad temprana. Sin embargo, cuando comenzaron sus primeras producciones </w:t>
+      </w:r>
       <w:proofErr w:type="gramStart"/>
       <w:r>
         <w:rPr>
-          <w:rFonts w:ascii="Arial" w:hAnsi="Arial" w:cs="Arial"/>
-          <w:sz w:val="24"/>
-          <w:szCs w:val="24"/>
-        </w:rPr>
-        <w:t>aca</w:t>
-      </w:r>
-      <w:proofErr w:type="spellEnd"/>
+          <w:rFonts w:ascii="Calibri" w:eastAsia="Times New Roman" w:hAnsi="Calibri" w:cs="Calibri"/>
+          <w:color w:val="000000"/>
+        </w:rPr>
+        <w:t>juntos</w:t>
+      </w:r>
       <w:proofErr w:type="gramEnd"/>
       <w:r>
         <w:rPr>
-          <w:rFonts w:ascii="Arial" w:hAnsi="Arial" w:cs="Arial"/>
-          <w:sz w:val="24"/>
-          <w:szCs w:val="24"/>
-        </w:rPr>
-        <w:t xml:space="preserve"> va la </w:t>
-      </w:r>
-      <w:proofErr w:type="spellStart"/>
-      <w:r>
-        <w:rPr>
-          <w:rFonts w:ascii="Arial" w:hAnsi="Arial" w:cs="Arial"/>
-          <w:sz w:val="24"/>
-          <w:szCs w:val="24"/>
-        </w:rPr>
-        <w:t>bio</w:t>
-      </w:r>
-      <w:proofErr w:type="spellEnd"/>
-    </w:p>
-    <w:p>
+          <w:rFonts w:ascii="Calibri" w:eastAsia="Times New Roman" w:hAnsi="Calibri" w:cs="Calibri"/>
+          <w:color w:val="000000"/>
+        </w:rPr>
+        <w:t xml:space="preserve"> en 2017, era evidente que habían encontrado su verdadero objetivo.</w:t>
+      </w:r>
+      <w:r>
+        <w:rPr>
+          <w:rFonts w:ascii="Tahoma" w:eastAsia="Times New Roman" w:hAnsi="Tahoma" w:cs="Tahoma"/>
+          <w:color w:val="000000"/>
+        </w:rPr>
+        <w:t> +</w:t>
+      </w:r>
+    </w:p>
+    <w:p>
+      <w:pPr>
+        <w:rPr>
+          <w:rFonts w:ascii="Calibri" w:eastAsia="Times New Roman" w:hAnsi="Calibri" w:cs="Calibri"/>
+          <w:color w:val="000000"/>
+        </w:rPr>
+      </w:pPr>
+      <w:r>
+        <w:rPr>
+          <w:rFonts w:ascii="Calibri" w:eastAsia="Times New Roman" w:hAnsi="Calibri" w:cs="Calibri"/>
+          <w:color w:val="000000"/>
+        </w:rPr>
+        <w:t xml:space="preserve">Sus sets son característicos por ser muy dinámicos y volátiles, mezclando varios géneros, tales como </w:t>
+      </w:r>
+      <w:proofErr w:type="spellStart"/>
+      <w:r>
+        <w:rPr>
+          <w:rFonts w:ascii="Calibri" w:eastAsia="Times New Roman" w:hAnsi="Calibri" w:cs="Calibri"/>
+          <w:color w:val="000000"/>
+        </w:rPr>
+        <w:t>House</w:t>
+      </w:r>
+      <w:proofErr w:type="spellEnd"/>
+      <w:r>
+        <w:rPr>
+          <w:rFonts w:ascii="Calibri" w:eastAsia="Times New Roman" w:hAnsi="Calibri" w:cs="Calibri"/>
+          <w:color w:val="000000"/>
+        </w:rPr>
+        <w:t xml:space="preserve">, Deep </w:t>
+      </w:r>
+      <w:proofErr w:type="spellStart"/>
+      <w:r>
+        <w:rPr>
+          <w:rFonts w:ascii="Calibri" w:eastAsia="Times New Roman" w:hAnsi="Calibri" w:cs="Calibri"/>
+          <w:color w:val="000000"/>
+        </w:rPr>
+        <w:t>House</w:t>
+      </w:r>
+      <w:proofErr w:type="spellEnd"/>
+      <w:r>
+        <w:rPr>
+          <w:rFonts w:ascii="Calibri" w:eastAsia="Times New Roman" w:hAnsi="Calibri" w:cs="Calibri"/>
+          <w:color w:val="000000"/>
+        </w:rPr>
+        <w:t xml:space="preserve">, </w:t>
+      </w:r>
+      <w:proofErr w:type="spellStart"/>
+      <w:r>
+        <w:rPr>
+          <w:rFonts w:ascii="Calibri" w:eastAsia="Times New Roman" w:hAnsi="Calibri" w:cs="Calibri"/>
+          <w:color w:val="000000"/>
+        </w:rPr>
+        <w:t>Progressive</w:t>
+      </w:r>
+      <w:proofErr w:type="spellEnd"/>
+      <w:r>
+        <w:rPr>
+          <w:rFonts w:ascii="Calibri" w:eastAsia="Times New Roman" w:hAnsi="Calibri" w:cs="Calibri"/>
+          <w:color w:val="000000"/>
+        </w:rPr>
+        <w:t xml:space="preserve"> </w:t>
+      </w:r>
+      <w:proofErr w:type="spellStart"/>
+      <w:r>
+        <w:rPr>
+          <w:rFonts w:ascii="Calibri" w:eastAsia="Times New Roman" w:hAnsi="Calibri" w:cs="Calibri"/>
+          <w:color w:val="000000"/>
+        </w:rPr>
+        <w:t>House</w:t>
+      </w:r>
+      <w:proofErr w:type="spellEnd"/>
+      <w:r>
+        <w:rPr>
+          <w:rFonts w:ascii="Calibri" w:eastAsia="Times New Roman" w:hAnsi="Calibri" w:cs="Calibri"/>
+          <w:color w:val="000000"/>
+        </w:rPr>
+        <w:t xml:space="preserve">, </w:t>
+      </w:r>
+      <w:proofErr w:type="spellStart"/>
+      <w:r>
+        <w:rPr>
+          <w:rFonts w:ascii="Calibri" w:eastAsia="Times New Roman" w:hAnsi="Calibri" w:cs="Calibri"/>
+          <w:color w:val="000000"/>
+        </w:rPr>
+        <w:t>Tech</w:t>
+      </w:r>
+      <w:proofErr w:type="spellEnd"/>
+      <w:r>
+        <w:rPr>
+          <w:rFonts w:ascii="Calibri" w:eastAsia="Times New Roman" w:hAnsi="Calibri" w:cs="Calibri"/>
+          <w:color w:val="000000"/>
+        </w:rPr>
+        <w:t xml:space="preserve"> </w:t>
+      </w:r>
+      <w:proofErr w:type="spellStart"/>
+      <w:r>
+        <w:rPr>
+          <w:rFonts w:ascii="Calibri" w:eastAsia="Times New Roman" w:hAnsi="Calibri" w:cs="Calibri"/>
+          <w:color w:val="000000"/>
+        </w:rPr>
+        <w:t>House</w:t>
+      </w:r>
+      <w:proofErr w:type="spellEnd"/>
+      <w:r>
+        <w:rPr>
+          <w:rFonts w:ascii="Calibri" w:eastAsia="Times New Roman" w:hAnsi="Calibri" w:cs="Calibri"/>
+          <w:color w:val="000000"/>
+        </w:rPr>
+        <w:t xml:space="preserve">, Techno, entre otros, destacándose siempre por su constante </w:t>
+      </w:r>
+      <w:proofErr w:type="spellStart"/>
+      <w:r>
+        <w:rPr>
+          <w:rFonts w:ascii="Calibri" w:eastAsia="Times New Roman" w:hAnsi="Calibri" w:cs="Calibri"/>
+          <w:color w:val="000000"/>
+        </w:rPr>
+        <w:t>groove</w:t>
+      </w:r>
+      <w:proofErr w:type="spellEnd"/>
+      <w:r>
+        <w:rPr>
+          <w:rFonts w:ascii="Calibri" w:eastAsia="Times New Roman" w:hAnsi="Calibri" w:cs="Calibri"/>
+          <w:color w:val="000000"/>
+        </w:rPr>
+        <w:t xml:space="preserve"> hipnótico y melódico.</w:t>
+      </w:r>
+    </w:p>
+    <w:p>
+      <w:pPr>
+        <w:rPr>
+          <w:rFonts w:ascii="Calibri" w:eastAsia="Times New Roman" w:hAnsi="Calibri" w:cs="Calibri"/>
+          <w:color w:val="000000"/>
+        </w:rPr>
+      </w:pPr>
+      <w:r>
+        <w:rPr>
+          <w:rFonts w:ascii="Calibri" w:eastAsia="Times New Roman" w:hAnsi="Calibri" w:cs="Calibri"/>
+          <w:color w:val="000000"/>
+        </w:rPr>
+        <w:t> </w:t>
+      </w:r>
+    </w:p>
+    <w:p>
+      <w:pPr>
+        <w:rPr>
+          <w:rFonts w:ascii="Calibri" w:eastAsia="Times New Roman" w:hAnsi="Calibri" w:cs="Calibri"/>
+          <w:color w:val="000000"/>
+        </w:rPr>
+      </w:pPr>
+      <w:r>
+        <w:rPr>
+          <w:rFonts w:ascii="Calibri" w:eastAsia="Times New Roman" w:hAnsi="Calibri" w:cs="Calibri"/>
+          <w:color w:val="000000"/>
+        </w:rPr>
+        <w:t xml:space="preserve">Temple </w:t>
+      </w:r>
+      <w:proofErr w:type="spellStart"/>
+      <w:r>
+        <w:rPr>
+          <w:rFonts w:ascii="Calibri" w:eastAsia="Times New Roman" w:hAnsi="Calibri" w:cs="Calibri"/>
+          <w:color w:val="000000"/>
+        </w:rPr>
+        <w:t>Gate</w:t>
+      </w:r>
+      <w:proofErr w:type="spellEnd"/>
+      <w:r>
+        <w:rPr>
+          <w:rFonts w:ascii="Calibri" w:eastAsia="Times New Roman" w:hAnsi="Calibri" w:cs="Calibri"/>
+          <w:color w:val="000000"/>
+        </w:rPr>
+        <w:t xml:space="preserve"> presentó y compartió su música junto a eminentes artistas de la música electrónica tales como Ten </w:t>
+      </w:r>
+      <w:proofErr w:type="spellStart"/>
+      <w:r>
+        <w:rPr>
+          <w:rFonts w:ascii="Calibri" w:eastAsia="Times New Roman" w:hAnsi="Calibri" w:cs="Calibri"/>
+          <w:color w:val="000000"/>
+        </w:rPr>
+        <w:t>Walls</w:t>
+      </w:r>
+      <w:proofErr w:type="spellEnd"/>
+      <w:r>
+        <w:rPr>
+          <w:rFonts w:ascii="Calibri" w:eastAsia="Times New Roman" w:hAnsi="Calibri" w:cs="Calibri"/>
+          <w:color w:val="000000"/>
+        </w:rPr>
+        <w:t xml:space="preserve">, </w:t>
+      </w:r>
+      <w:proofErr w:type="spellStart"/>
+      <w:r>
+        <w:rPr>
+          <w:rFonts w:ascii="Calibri" w:eastAsia="Times New Roman" w:hAnsi="Calibri" w:cs="Calibri"/>
+          <w:color w:val="000000"/>
+        </w:rPr>
+        <w:t>Jobe</w:t>
+      </w:r>
+      <w:proofErr w:type="spellEnd"/>
+      <w:r>
+        <w:rPr>
+          <w:rFonts w:ascii="Calibri" w:eastAsia="Times New Roman" w:hAnsi="Calibri" w:cs="Calibri"/>
+          <w:color w:val="000000"/>
+        </w:rPr>
+        <w:t>, Mike Griego, Juan Hansen, entre otros.</w:t>
+      </w:r>
+    </w:p>
+    <w:p>
+      <w:pPr>
+        <w:rPr>
+          <w:rFonts w:ascii="Calibri" w:eastAsia="Times New Roman" w:hAnsi="Calibri" w:cs="Calibri"/>
+          <w:color w:val="000000"/>
+        </w:rPr>
+      </w:pPr>
+      <w:r>
+        <w:rPr>
+          <w:rFonts w:ascii="Calibri" w:eastAsia="Times New Roman" w:hAnsi="Calibri" w:cs="Calibri"/>
+          <w:color w:val="000000"/>
+        </w:rPr>
+        <w:t> </w:t>
+      </w:r>
+    </w:p>
+    <w:p>
+      <w:pPr>
+        <w:rPr>
+          <w:rFonts w:ascii="Calibri" w:eastAsia="Times New Roman" w:hAnsi="Calibri" w:cs="Calibri"/>
+          <w:color w:val="000000"/>
+        </w:rPr>
+      </w:pPr>
+      <w:r>
+        <w:rPr>
+          <w:rFonts w:ascii="Calibri" w:eastAsia="Times New Roman" w:hAnsi="Calibri" w:cs="Calibri"/>
+          <w:color w:val="000000"/>
+        </w:rPr>
+        <w:t xml:space="preserve">Fueron influenciados por grandes artistas como Hernán </w:t>
+      </w:r>
+      <w:proofErr w:type="spellStart"/>
+      <w:r>
+        <w:rPr>
+          <w:rFonts w:ascii="Calibri" w:eastAsia="Times New Roman" w:hAnsi="Calibri" w:cs="Calibri"/>
+          <w:color w:val="000000"/>
+        </w:rPr>
+        <w:t>Cattaneo</w:t>
+      </w:r>
+      <w:proofErr w:type="spellEnd"/>
+      <w:r>
+        <w:rPr>
+          <w:rFonts w:ascii="Calibri" w:eastAsia="Times New Roman" w:hAnsi="Calibri" w:cs="Calibri"/>
+          <w:color w:val="000000"/>
+        </w:rPr>
+        <w:t xml:space="preserve">, John </w:t>
+      </w:r>
+      <w:proofErr w:type="spellStart"/>
+      <w:r>
+        <w:rPr>
+          <w:rFonts w:ascii="Calibri" w:eastAsia="Times New Roman" w:hAnsi="Calibri" w:cs="Calibri"/>
+          <w:color w:val="000000"/>
+        </w:rPr>
+        <w:t>Digweed</w:t>
+      </w:r>
+      <w:proofErr w:type="spellEnd"/>
+      <w:r>
+        <w:rPr>
+          <w:rFonts w:ascii="Calibri" w:eastAsia="Times New Roman" w:hAnsi="Calibri" w:cs="Calibri"/>
+          <w:color w:val="000000"/>
+        </w:rPr>
+        <w:t xml:space="preserve">, </w:t>
+      </w:r>
+      <w:proofErr w:type="spellStart"/>
+      <w:r>
+        <w:rPr>
+          <w:rFonts w:ascii="Calibri" w:eastAsia="Times New Roman" w:hAnsi="Calibri" w:cs="Calibri"/>
+          <w:color w:val="000000"/>
+        </w:rPr>
+        <w:t>Guy</w:t>
+      </w:r>
+      <w:proofErr w:type="spellEnd"/>
+      <w:r>
+        <w:rPr>
+          <w:rFonts w:ascii="Calibri" w:eastAsia="Times New Roman" w:hAnsi="Calibri" w:cs="Calibri"/>
+          <w:color w:val="000000"/>
+        </w:rPr>
+        <w:t xml:space="preserve"> J, Danny </w:t>
+      </w:r>
+      <w:proofErr w:type="spellStart"/>
+      <w:r>
+        <w:rPr>
+          <w:rFonts w:ascii="Calibri" w:eastAsia="Times New Roman" w:hAnsi="Calibri" w:cs="Calibri"/>
+          <w:color w:val="000000"/>
+        </w:rPr>
+        <w:t>Howells</w:t>
+      </w:r>
+      <w:proofErr w:type="spellEnd"/>
+      <w:r>
+        <w:rPr>
+          <w:rFonts w:ascii="Calibri" w:eastAsia="Times New Roman" w:hAnsi="Calibri" w:cs="Calibri"/>
+          <w:color w:val="000000"/>
+        </w:rPr>
+        <w:t xml:space="preserve">, Henry Saiz, </w:t>
+      </w:r>
+      <w:proofErr w:type="spellStart"/>
+      <w:r>
+        <w:rPr>
+          <w:rFonts w:ascii="Calibri" w:eastAsia="Times New Roman" w:hAnsi="Calibri" w:cs="Calibri"/>
+          <w:color w:val="000000"/>
+        </w:rPr>
+        <w:t>Guy</w:t>
+      </w:r>
+      <w:proofErr w:type="spellEnd"/>
+      <w:r>
+        <w:rPr>
+          <w:rFonts w:ascii="Calibri" w:eastAsia="Times New Roman" w:hAnsi="Calibri" w:cs="Calibri"/>
+          <w:color w:val="000000"/>
+        </w:rPr>
+        <w:t xml:space="preserve"> </w:t>
+      </w:r>
+      <w:proofErr w:type="spellStart"/>
+      <w:r>
+        <w:rPr>
+          <w:rFonts w:ascii="Calibri" w:eastAsia="Times New Roman" w:hAnsi="Calibri" w:cs="Calibri"/>
+          <w:color w:val="000000"/>
+        </w:rPr>
+        <w:t>Gerber</w:t>
+      </w:r>
+      <w:proofErr w:type="spellEnd"/>
+      <w:r>
+        <w:rPr>
+          <w:rFonts w:ascii="Calibri" w:eastAsia="Times New Roman" w:hAnsi="Calibri" w:cs="Calibri"/>
+          <w:color w:val="000000"/>
+        </w:rPr>
+        <w:t xml:space="preserve">, </w:t>
+      </w:r>
+      <w:proofErr w:type="spellStart"/>
+      <w:r>
+        <w:rPr>
+          <w:rFonts w:ascii="Calibri" w:eastAsia="Times New Roman" w:hAnsi="Calibri" w:cs="Calibri"/>
+          <w:color w:val="000000"/>
+        </w:rPr>
+        <w:t>Khen</w:t>
+      </w:r>
+      <w:proofErr w:type="spellEnd"/>
+      <w:r>
+        <w:rPr>
+          <w:rFonts w:ascii="Calibri" w:eastAsia="Times New Roman" w:hAnsi="Calibri" w:cs="Calibri"/>
+          <w:color w:val="000000"/>
+        </w:rPr>
+        <w:t xml:space="preserve">, Mike Griego, Pablo </w:t>
+      </w:r>
+      <w:proofErr w:type="spellStart"/>
+      <w:r>
+        <w:rPr>
+          <w:rFonts w:ascii="Calibri" w:eastAsia="Times New Roman" w:hAnsi="Calibri" w:cs="Calibri"/>
+          <w:color w:val="000000"/>
+        </w:rPr>
+        <w:t>Bolivar</w:t>
+      </w:r>
+      <w:proofErr w:type="spellEnd"/>
+      <w:r>
+        <w:rPr>
+          <w:rFonts w:ascii="Calibri" w:eastAsia="Times New Roman" w:hAnsi="Calibri" w:cs="Calibri"/>
+          <w:color w:val="000000"/>
+        </w:rPr>
+        <w:t xml:space="preserve">, y muchos otros exponentes de la música </w:t>
+      </w:r>
+      <w:proofErr w:type="spellStart"/>
+      <w:r>
+        <w:rPr>
+          <w:rFonts w:ascii="Calibri" w:eastAsia="Times New Roman" w:hAnsi="Calibri" w:cs="Calibri"/>
+          <w:color w:val="000000"/>
+        </w:rPr>
+        <w:t>house</w:t>
+      </w:r>
+      <w:proofErr w:type="spellEnd"/>
+      <w:r>
+        <w:rPr>
+          <w:rFonts w:ascii="Calibri" w:eastAsia="Times New Roman" w:hAnsi="Calibri" w:cs="Calibri"/>
+          <w:color w:val="000000"/>
+        </w:rPr>
+        <w:t>.</w:t>
+      </w:r>
+    </w:p>
+    <w:p>
+      <w:bookmarkStart w:id="0" w:name="_GoBack"/>
+      <w:bookmarkEnd w:id="0"/>
       <w:r>
         <w:rPr>
           <w:rFonts w:ascii="Arial" w:hAnsi="Arial" w:cs="Arial"/>
@@ -6326,7 +7489,7 @@
       </w:r>
     </w:p>
     <w:p>
-      <w:hyperlink r:id="rId56" w:tgtFrame="_blank" w:history="1">
+      <w:hyperlink r:id="rId62" w:tgtFrame="_blank" w:history="1">
         <w:r>
           <w:rPr>
             <w:rStyle w:val="Hipervnculo"/>
@@ -6339,7 +7502,7 @@
       </w:hyperlink>
     </w:p>
     <w:p>
-      <w:hyperlink r:id="rId57" w:tgtFrame="_blank" w:history="1">
+      <w:hyperlink r:id="rId63" w:tgtFrame="_blank" w:history="1">
         <w:r>
           <w:rPr>
             <w:rStyle w:val="Hipervnculo"/>
@@ -6352,7 +7515,7 @@
       </w:hyperlink>
     </w:p>
     <w:p>
-      <w:hyperlink r:id="rId58" w:tgtFrame="_blank" w:history="1">
+      <w:hyperlink r:id="rId64" w:tgtFrame="_blank" w:history="1">
         <w:r>
           <w:rPr>
             <w:rStyle w:val="Hipervnculo"/>
@@ -6365,7 +7528,7 @@
       </w:hyperlink>
     </w:p>
     <w:p>
-      <w:hyperlink r:id="rId59" w:tgtFrame="_blank" w:history="1">
+      <w:hyperlink r:id="rId65" w:tgtFrame="_blank" w:history="1">
         <w:r>
           <w:rPr>
             <w:rStyle w:val="Hipervnculo"/>
@@ -6378,7 +7541,7 @@
       </w:hyperlink>
     </w:p>
     <w:p>
-      <w:hyperlink r:id="rId60" w:tgtFrame="_blank" w:history="1">
+      <w:hyperlink r:id="rId66" w:tgtFrame="_blank" w:history="1">
         <w:r>
           <w:rPr>
             <w:rStyle w:val="Hipervnculo"/>
@@ -6437,6 +7600,7 @@
           <w:sz w:val="24"/>
           <w:szCs w:val="24"/>
         </w:rPr>
+        <w:lastRenderedPageBreak/>
         <w:t> </w:t>
       </w:r>
     </w:p>
@@ -6671,7 +7835,7 @@
       </w:r>
     </w:p>
     <w:p>
-      <w:hyperlink r:id="rId61" w:tgtFrame="_blank" w:history="1">
+      <w:hyperlink r:id="rId67" w:tgtFrame="_blank" w:history="1">
         <w:r>
           <w:rPr>
             <w:rStyle w:val="Hipervnculo"/>
@@ -6684,7 +7848,7 @@
       </w:hyperlink>
     </w:p>
     <w:p>
-      <w:hyperlink r:id="rId62" w:tgtFrame="_blank" w:history="1">
+      <w:hyperlink r:id="rId68" w:tgtFrame="_blank" w:history="1">
         <w:r>
           <w:rPr>
             <w:rStyle w:val="Hipervnculo"/>
@@ -6697,7 +7861,7 @@
       </w:hyperlink>
     </w:p>
     <w:p>
-      <w:hyperlink r:id="rId63" w:tgtFrame="_blank" w:history="1">
+      <w:hyperlink r:id="rId69" w:tgtFrame="_blank" w:history="1">
         <w:r>
           <w:rPr>
             <w:rStyle w:val="Hipervnculo"/>
@@ -6710,7 +7874,7 @@
       </w:hyperlink>
     </w:p>
     <w:p>
-      <w:hyperlink r:id="rId64" w:tgtFrame="_blank" w:history="1">
+      <w:hyperlink r:id="rId70" w:tgtFrame="_blank" w:history="1">
         <w:r>
           <w:rPr>
             <w:rStyle w:val="Hipervnculo"/>
@@ -6814,7 +7978,7 @@
                     </pic:cNvPicPr>
                   </pic:nvPicPr>
                   <pic:blipFill>
-                    <a:blip r:embed="rId65">
+                    <a:blip r:embed="rId71">
                       <a:extLst>
                         <a:ext uri="{28A0092B-C50C-407E-A947-70E740481C1C}">
                           <a14:useLocalDpi xmlns:a14="http://schemas.microsoft.com/office/drawing/2010/main" val="0"/>

</xml_diff>